<commit_message>
update final si o si ahora si porfavor
</commit_message>
<xml_diff>
--- a/4.Informe/V2/Informe_uCurrent_V2.docx
+++ b/4.Informe/V2/Informe_uCurrent_V2.docx
@@ -3574,7 +3574,7 @@
                 <w:sz w:val="16"/>
                 <w:szCs w:val="16"/>
               </w:rPr>
-              <w:t xml:space="preserve">3 μV  </w:t>
+              <w:t>3 μV</w:t>
             </w:r>
           </w:p>
         </w:tc>
@@ -3602,7 +3602,7 @@
                 <w:sz w:val="16"/>
                 <w:szCs w:val="16"/>
               </w:rPr>
-              <w:t xml:space="preserve">5 μV </w:t>
+              <w:t>5 μV</w:t>
             </w:r>
           </w:p>
         </w:tc>
@@ -3630,7 +3630,7 @@
                 <w:sz w:val="16"/>
                 <w:szCs w:val="16"/>
               </w:rPr>
-              <w:t xml:space="preserve">1 mV </w:t>
+              <w:t>1 mV</w:t>
             </w:r>
           </w:p>
         </w:tc>
@@ -3658,7 +3658,7 @@
                 <w:sz w:val="16"/>
                 <w:szCs w:val="16"/>
               </w:rPr>
-              <w:t xml:space="preserve">2 μV </w:t>
+              <w:t>2 μV</w:t>
             </w:r>
           </w:p>
         </w:tc>
@@ -3686,7 +3686,7 @@
                 <w:sz w:val="16"/>
                 <w:szCs w:val="16"/>
               </w:rPr>
-              <w:t xml:space="preserve">5 μV </w:t>
+              <w:t>5 μV</w:t>
             </w:r>
           </w:p>
         </w:tc>
@@ -3715,7 +3715,7 @@
                 <w:sz w:val="16"/>
                 <w:szCs w:val="16"/>
               </w:rPr>
-              <w:t xml:space="preserve">2 μV </w:t>
+              <w:t>2 μV</w:t>
             </w:r>
           </w:p>
         </w:tc>
@@ -3777,7 +3777,7 @@
                 <w:sz w:val="16"/>
                 <w:szCs w:val="16"/>
               </w:rPr>
-              <w:t xml:space="preserve">0.02 μV/°C </w:t>
+              <w:t>0.02 μV/°C</w:t>
             </w:r>
           </w:p>
         </w:tc>
@@ -3805,7 +3805,7 @@
                 <w:sz w:val="16"/>
                 <w:szCs w:val="16"/>
               </w:rPr>
-              <w:t xml:space="preserve">0.05 μV/°C </w:t>
+              <w:t>0.05 μV/°C</w:t>
             </w:r>
           </w:p>
         </w:tc>
@@ -3833,7 +3833,7 @@
                 <w:sz w:val="16"/>
                 <w:szCs w:val="16"/>
               </w:rPr>
-              <w:t xml:space="preserve">3 μV/°C </w:t>
+              <w:t>3 μV/°C</w:t>
             </w:r>
           </w:p>
         </w:tc>
@@ -3861,7 +3861,7 @@
                 <w:sz w:val="16"/>
                 <w:szCs w:val="16"/>
               </w:rPr>
-              <w:t xml:space="preserve">0.6 μV/°C </w:t>
+              <w:t>0.6 μV/°C</w:t>
             </w:r>
           </w:p>
         </w:tc>
@@ -3889,7 +3889,7 @@
                 <w:sz w:val="16"/>
                 <w:szCs w:val="16"/>
               </w:rPr>
-              <w:t xml:space="preserve">0.2 μV/°C </w:t>
+              <w:t>0.2 μV/°C</w:t>
             </w:r>
           </w:p>
         </w:tc>
@@ -3918,7 +3918,7 @@
                 <w:sz w:val="16"/>
                 <w:szCs w:val="16"/>
               </w:rPr>
-              <w:t xml:space="preserve">0.02 μV/°C </w:t>
+              <w:t>0.02 μV/°C</w:t>
             </w:r>
           </w:p>
         </w:tc>
@@ -3980,7 +3980,7 @@
                 <w:sz w:val="16"/>
                 <w:szCs w:val="16"/>
               </w:rPr>
-              <w:t xml:space="preserve">1.1 μV_pp </w:t>
+              <w:t>1.1 μV_pp</w:t>
             </w:r>
           </w:p>
         </w:tc>
@@ -4008,7 +4008,7 @@
                 <w:sz w:val="16"/>
                 <w:szCs w:val="16"/>
               </w:rPr>
-              <w:t xml:space="preserve">1 μV_pp </w:t>
+              <w:t>1 μV_pp</w:t>
             </w:r>
           </w:p>
         </w:tc>
@@ -4036,7 +4036,7 @@
                 <w:sz w:val="16"/>
                 <w:szCs w:val="16"/>
               </w:rPr>
-              <w:t xml:space="preserve">0.5 μV_pp </w:t>
+              <w:t>0.5 μV_pp</w:t>
             </w:r>
           </w:p>
         </w:tc>
@@ -4064,7 +4064,7 @@
                 <w:sz w:val="16"/>
                 <w:szCs w:val="16"/>
               </w:rPr>
-              <w:t xml:space="preserve">1.6 μV_pp </w:t>
+              <w:t>1.6 μV_pp</w:t>
             </w:r>
           </w:p>
         </w:tc>
@@ -4092,7 +4092,7 @@
                 <w:sz w:val="16"/>
                 <w:szCs w:val="16"/>
               </w:rPr>
-              <w:t xml:space="preserve">0.9 μV_pp </w:t>
+              <w:t>0.9 μV_pp</w:t>
             </w:r>
           </w:p>
         </w:tc>
@@ -4121,7 +4121,7 @@
                 <w:sz w:val="16"/>
                 <w:szCs w:val="16"/>
               </w:rPr>
-              <w:t xml:space="preserve">1.1 μV_pp </w:t>
+              <w:t>1.1 μV_pp</w:t>
             </w:r>
           </w:p>
         </w:tc>
@@ -4183,7 +4183,7 @@
                 <w:sz w:val="16"/>
                 <w:szCs w:val="16"/>
               </w:rPr>
-              <w:t xml:space="preserve">17 μA </w:t>
+              <w:t>17 μA</w:t>
             </w:r>
           </w:p>
         </w:tc>
@@ -4211,7 +4211,7 @@
                 <w:sz w:val="16"/>
                 <w:szCs w:val="16"/>
               </w:rPr>
-              <w:t xml:space="preserve">12 μA </w:t>
+              <w:t>12 μA</w:t>
             </w:r>
           </w:p>
         </w:tc>
@@ -4239,7 +4239,7 @@
                 <w:sz w:val="16"/>
                 <w:szCs w:val="16"/>
               </w:rPr>
-              <w:t xml:space="preserve">45 μA </w:t>
+              <w:t>45 μA</w:t>
             </w:r>
           </w:p>
         </w:tc>
@@ -4267,7 +4267,7 @@
                 <w:sz w:val="16"/>
                 <w:szCs w:val="16"/>
               </w:rPr>
-              <w:t xml:space="preserve">115 μA </w:t>
+              <w:t>115 μA</w:t>
             </w:r>
           </w:p>
         </w:tc>
@@ -4295,7 +4295,7 @@
                 <w:sz w:val="16"/>
                 <w:szCs w:val="16"/>
               </w:rPr>
-              <w:t xml:space="preserve">55 μA </w:t>
+              <w:t>55 μA</w:t>
             </w:r>
           </w:p>
         </w:tc>
@@ -4324,7 +4324,7 @@
                 <w:sz w:val="16"/>
                 <w:szCs w:val="16"/>
               </w:rPr>
-              <w:t xml:space="preserve">1 mA </w:t>
+              <w:t>1 mA</w:t>
             </w:r>
           </w:p>
         </w:tc>
@@ -4386,7 +4386,7 @@
                 <w:sz w:val="16"/>
                 <w:szCs w:val="16"/>
               </w:rPr>
-              <w:t xml:space="preserve">1.8 - 5.5 V </w:t>
+              <w:t>1.8 - 5.5 V</w:t>
             </w:r>
           </w:p>
         </w:tc>
@@ -4414,7 +4414,7 @@
                 <w:sz w:val="16"/>
                 <w:szCs w:val="16"/>
               </w:rPr>
-              <w:t xml:space="preserve">1.7 - 5.5 V </w:t>
+              <w:t>1.7 - 5.5 V</w:t>
             </w:r>
           </w:p>
         </w:tc>
@@ -4442,7 +4442,7 @@
                 <w:sz w:val="16"/>
                 <w:szCs w:val="16"/>
               </w:rPr>
-              <w:t xml:space="preserve">2.7 - 5.5 V </w:t>
+              <w:t>2.7 - 5.5 V</w:t>
             </w:r>
           </w:p>
         </w:tc>
@@ -4470,7 +4470,7 @@
                 <w:sz w:val="16"/>
                 <w:szCs w:val="16"/>
               </w:rPr>
-              <w:t xml:space="preserve">1.8 - 5.5 V </w:t>
+              <w:t>1.8 - 5.5 V</w:t>
             </w:r>
           </w:p>
         </w:tc>
@@ -4498,7 +4498,7 @@
                 <w:sz w:val="16"/>
                 <w:szCs w:val="16"/>
               </w:rPr>
-              <w:t xml:space="preserve">2.7 - 5.5 V </w:t>
+              <w:t>2.7 - 5.5 V</w:t>
             </w:r>
           </w:p>
         </w:tc>
@@ -4527,7 +4527,7 @@
                 <w:sz w:val="16"/>
                 <w:szCs w:val="16"/>
               </w:rPr>
-              <w:t xml:space="preserve">2.85 - 5.5 V </w:t>
+              <w:t>2.85 - 5.5 V</w:t>
             </w:r>
           </w:p>
         </w:tc>
@@ -4589,7 +4589,7 @@
                 <w:sz w:val="16"/>
                 <w:szCs w:val="16"/>
               </w:rPr>
-              <w:t xml:space="preserve">350 kHz </w:t>
+              <w:t>350 kHz</w:t>
             </w:r>
           </w:p>
         </w:tc>
@@ -4617,7 +4617,7 @@
                 <w:sz w:val="16"/>
                 <w:szCs w:val="16"/>
               </w:rPr>
-              <w:t xml:space="preserve">10 MHz </w:t>
+              <w:t>10 MHz</w:t>
             </w:r>
           </w:p>
         </w:tc>
@@ -4645,7 +4645,7 @@
                 <w:sz w:val="16"/>
                 <w:szCs w:val="16"/>
               </w:rPr>
-              <w:t xml:space="preserve">5 MHz </w:t>
+              <w:t>5 MHz</w:t>
             </w:r>
           </w:p>
         </w:tc>
@@ -4673,7 +4673,7 @@
                 <w:sz w:val="16"/>
                 <w:szCs w:val="16"/>
               </w:rPr>
-              <w:t xml:space="preserve">1 MHz </w:t>
+              <w:t>1 MHz</w:t>
             </w:r>
           </w:p>
         </w:tc>
@@ -4701,7 +4701,7 @@
                 <w:sz w:val="16"/>
                 <w:szCs w:val="16"/>
               </w:rPr>
-              <w:t xml:space="preserve">3 MHz </w:t>
+              <w:t>3 MHz</w:t>
             </w:r>
           </w:p>
         </w:tc>
@@ -4730,7 +4730,7 @@
                 <w:sz w:val="16"/>
                 <w:szCs w:val="16"/>
               </w:rPr>
-              <w:t xml:space="preserve">4 MHz </w:t>
+              <w:t>4 MHz</w:t>
             </w:r>
           </w:p>
         </w:tc>
@@ -4792,7 +4792,7 @@
                 <w:sz w:val="16"/>
                 <w:szCs w:val="16"/>
               </w:rPr>
-              <w:t xml:space="preserve">$5.435 </w:t>
+              <w:t>$5.435</w:t>
             </w:r>
           </w:p>
         </w:tc>
@@ -4820,7 +4820,7 @@
                 <w:sz w:val="16"/>
                 <w:szCs w:val="16"/>
               </w:rPr>
-              <w:t xml:space="preserve">$10.918 </w:t>
+              <w:t>$10.918</w:t>
             </w:r>
           </w:p>
         </w:tc>
@@ -4848,7 +4848,7 @@
                 <w:sz w:val="16"/>
                 <w:szCs w:val="16"/>
               </w:rPr>
-              <w:t xml:space="preserve">$11.061 </w:t>
+              <w:t>$11.061</w:t>
             </w:r>
           </w:p>
         </w:tc>
@@ -4876,7 +4876,7 @@
                 <w:sz w:val="16"/>
                 <w:szCs w:val="16"/>
               </w:rPr>
-              <w:t xml:space="preserve">$10.775 </w:t>
+              <w:t>$10.775</w:t>
             </w:r>
           </w:p>
         </w:tc>
@@ -4904,7 +4904,7 @@
                 <w:sz w:val="16"/>
                 <w:szCs w:val="16"/>
               </w:rPr>
-              <w:t xml:space="preserve">$41.669 </w:t>
+              <w:t>$41.669</w:t>
             </w:r>
           </w:p>
         </w:tc>
@@ -4933,7 +4933,7 @@
                 <w:sz w:val="16"/>
                 <w:szCs w:val="16"/>
               </w:rPr>
-              <w:t xml:space="preserve">$20.167 </w:t>
+              <w:t>$20.167</w:t>
             </w:r>
           </w:p>
         </w:tc>
@@ -6286,7 +6286,7 @@
                 <w:sz w:val="16"/>
                 <w:szCs w:val="16"/>
               </w:rPr>
-              <w:t xml:space="preserve">2.9 ns </w:t>
+              <w:t>2.9 ns</w:t>
             </w:r>
           </w:p>
         </w:tc>
@@ -6403,7 +6403,7 @@
                 <w:sz w:val="16"/>
                 <w:szCs w:val="16"/>
               </w:rPr>
-              <w:t xml:space="preserve">2.7 - 5.5 V </w:t>
+              <w:t>2.7 - 5.5 V</w:t>
             </w:r>
           </w:p>
         </w:tc>
@@ -6431,7 +6431,7 @@
                 <w:sz w:val="16"/>
                 <w:szCs w:val="16"/>
               </w:rPr>
-              <w:t xml:space="preserve">2.7 - 5.5 V </w:t>
+              <w:t>2.7 - 5.5 V</w:t>
             </w:r>
           </w:p>
         </w:tc>
@@ -6459,7 +6459,7 @@
                 <w:sz w:val="16"/>
                 <w:szCs w:val="16"/>
               </w:rPr>
-              <w:t xml:space="preserve">2.7 - 5.5 V </w:t>
+              <w:t>2.7 - 5.5 V</w:t>
             </w:r>
           </w:p>
         </w:tc>
@@ -6488,7 +6488,7 @@
                 <w:sz w:val="16"/>
                 <w:szCs w:val="16"/>
               </w:rPr>
-              <w:t xml:space="preserve">2.7 - 5.5 V </w:t>
+              <w:t>2.7 - 5.5 V</w:t>
             </w:r>
           </w:p>
         </w:tc>
@@ -7954,7 +7954,7 @@
                 <w:sz w:val="16"/>
                 <w:szCs w:val="16"/>
               </w:rPr>
-              <w:t xml:space="preserve">2 - 6V </w:t>
+              <w:t>2 - 6V</w:t>
             </w:r>
           </w:p>
         </w:tc>
@@ -7981,7 +7981,7 @@
                 <w:sz w:val="16"/>
                 <w:szCs w:val="16"/>
               </w:rPr>
-              <w:t xml:space="preserve">1.8 - 3.6V </w:t>
+              <w:t>1.8 - 3.6V</w:t>
             </w:r>
           </w:p>
         </w:tc>
@@ -8008,7 +8008,7 @@
                 <w:sz w:val="16"/>
                 <w:szCs w:val="16"/>
               </w:rPr>
-              <w:t xml:space="preserve">0.8 - 2.7V </w:t>
+              <w:t>0.8 - 2.7V</w:t>
             </w:r>
           </w:p>
         </w:tc>
@@ -8036,7 +8036,7 @@
                 <w:sz w:val="16"/>
                 <w:szCs w:val="16"/>
               </w:rPr>
-              <w:t xml:space="preserve">1.65 - 5.5V </w:t>
+              <w:t>1.65 - 5.5V</w:t>
             </w:r>
           </w:p>
         </w:tc>
@@ -8094,7 +8094,7 @@
                 <w:sz w:val="16"/>
                 <w:szCs w:val="16"/>
               </w:rPr>
-              <w:t xml:space="preserve">20 µA </w:t>
+              <w:t>20 µA</w:t>
             </w:r>
           </w:p>
         </w:tc>
@@ -8121,7 +8121,7 @@
                 <w:sz w:val="16"/>
                 <w:szCs w:val="16"/>
               </w:rPr>
-              <w:t xml:space="preserve">5 µA </w:t>
+              <w:t>5 µA</w:t>
             </w:r>
           </w:p>
         </w:tc>
@@ -8148,7 +8148,7 @@
                 <w:sz w:val="16"/>
                 <w:szCs w:val="16"/>
               </w:rPr>
-              <w:t xml:space="preserve">&lt;5 µA </w:t>
+              <w:t>&lt;5 µA</w:t>
             </w:r>
           </w:p>
         </w:tc>
@@ -8176,7 +8176,7 @@
                 <w:sz w:val="16"/>
                 <w:szCs w:val="16"/>
               </w:rPr>
-              <w:t xml:space="preserve">1 µA </w:t>
+              <w:t>1 µA</w:t>
             </w:r>
           </w:p>
         </w:tc>
@@ -8234,7 +8234,7 @@
                 <w:sz w:val="16"/>
                 <w:szCs w:val="16"/>
               </w:rPr>
-              <w:t xml:space="preserve">75 ns at 3V </w:t>
+              <w:t>75 ns at 3V</w:t>
             </w:r>
           </w:p>
         </w:tc>
@@ -8261,7 +8261,7 @@
                 <w:sz w:val="16"/>
                 <w:szCs w:val="16"/>
               </w:rPr>
-              <w:t xml:space="preserve">10 ns </w:t>
+              <w:t>10 ns</w:t>
             </w:r>
           </w:p>
         </w:tc>
@@ -8288,7 +8288,7 @@
                 <w:sz w:val="16"/>
                 <w:szCs w:val="16"/>
               </w:rPr>
-              <w:t xml:space="preserve">1.8 ns </w:t>
+              <w:t>1.8 ns</w:t>
             </w:r>
           </w:p>
         </w:tc>
@@ -8316,7 +8316,7 @@
                 <w:sz w:val="16"/>
                 <w:szCs w:val="16"/>
               </w:rPr>
-              <w:t xml:space="preserve">3 ns </w:t>
+              <w:t>3 ns</w:t>
             </w:r>
           </w:p>
         </w:tc>
@@ -13115,7 +13115,7 @@
           <w:tab w:val="clear" w:pos="708"/>
           <w:tab w:val="left" w:pos="0" w:leader="none"/>
         </w:tabs>
-        <w:ind w:firstLine="437" w:start="709"/>
+        <w:ind w:firstLine="437" w:start="709" w:end="0"/>
         <w:rPr/>
       </w:pPr>
       <w:r>
@@ -13140,7 +13140,7 @@
           <w:tab w:val="clear" w:pos="708"/>
           <w:tab w:val="left" w:pos="0" w:leader="none"/>
         </w:tabs>
-        <w:ind w:firstLine="437" w:start="709"/>
+        <w:ind w:firstLine="437" w:start="709" w:end="0"/>
         <w:rPr/>
       </w:pPr>
       <w:r>
@@ -13177,12 +13177,12 @@
     <w:p>
       <w:pPr>
         <w:pStyle w:val="N2APA"/>
-        <w:rPr/>
-      </w:pPr>
-      <w:r>
-        <w:rPr/>
+        <w:ind w:hanging="0" w:start="0" w:end="0"/>
+        <w:rPr/>
+      </w:pPr>
+      <w:r>
         <w:drawing>
-          <wp:anchor behindDoc="0" distT="0" distB="0" distL="0" distR="0" simplePos="0" locked="0" layoutInCell="0" allowOverlap="1" relativeHeight="48">
+          <wp:anchor behindDoc="0" distT="0" distB="0" distL="0" distR="0" simplePos="0" locked="0" layoutInCell="0" allowOverlap="1" relativeHeight="33">
             <wp:simplePos x="0" y="0"/>
             <wp:positionH relativeFrom="column">
               <wp:posOffset>371475</wp:posOffset>
@@ -13246,7 +13246,13 @@
         <w:rPr>
           <w:rStyle w:val="Strong"/>
         </w:rPr>
-        <w:t>30,809 COP</w:t>
+        <w:t xml:space="preserve">30,809 </w:t>
+      </w:r>
+      <w:r>
+        <w:rPr>
+          <w:rStyle w:val="Strong"/>
+        </w:rPr>
+        <w:t>USD</w:t>
       </w:r>
       <w:r>
         <w:rPr/>
@@ -13264,7 +13270,7 @@
           <w:tab w:val="clear" w:pos="708"/>
           <w:tab w:val="left" w:pos="0" w:leader="none"/>
         </w:tabs>
-        <w:ind w:firstLine="437" w:start="709"/>
+        <w:ind w:firstLine="437" w:start="709" w:end="0"/>
         <w:rPr/>
       </w:pPr>
       <w:r>
@@ -13287,7 +13293,19 @@
         <w:rPr>
           <w:rStyle w:val="Strong"/>
         </w:rPr>
-        <w:t>TLV333 (10,867 COP)</w:t>
+        <w:t xml:space="preserve">TLV333 (10,867 </w:t>
+      </w:r>
+      <w:r>
+        <w:rPr>
+          <w:rStyle w:val="Strong"/>
+        </w:rPr>
+        <w:t>USD</w:t>
+      </w:r>
+      <w:r>
+        <w:rPr>
+          <w:rStyle w:val="Strong"/>
+        </w:rPr>
+        <w:t>)</w:t>
       </w:r>
       <w:r>
         <w:rPr/>
@@ -13303,7 +13321,19 @@
         <w:rPr>
           <w:rStyle w:val="Strong"/>
         </w:rPr>
-        <w:t>TLV3501 (6,96 COP)</w:t>
+        <w:t xml:space="preserve">TLV3501 (6,96 </w:t>
+      </w:r>
+      <w:r>
+        <w:rPr>
+          <w:rStyle w:val="Strong"/>
+        </w:rPr>
+        <w:t>USD</w:t>
+      </w:r>
+      <w:r>
+        <w:rPr>
+          <w:rStyle w:val="Strong"/>
+        </w:rPr>
+        <w:t>)</w:t>
       </w:r>
       <w:r>
         <w:rPr/>
@@ -13329,7 +13359,19 @@
         <w:rPr>
           <w:rStyle w:val="Strong"/>
         </w:rPr>
-        <w:t>LM2596 (3 COP)</w:t>
+        <w:t xml:space="preserve">LM2596 (3 </w:t>
+      </w:r>
+      <w:r>
+        <w:rPr>
+          <w:rStyle w:val="Strong"/>
+        </w:rPr>
+        <w:t>USD</w:t>
+      </w:r>
+      <w:r>
+        <w:rPr>
+          <w:rStyle w:val="Strong"/>
+        </w:rPr>
+        <w:t>)</w:t>
       </w:r>
       <w:r>
         <w:rPr/>
@@ -13347,7 +13389,7 @@
           <w:tab w:val="clear" w:pos="708"/>
           <w:tab w:val="left" w:pos="0" w:leader="none"/>
         </w:tabs>
-        <w:ind w:firstLine="437" w:start="709"/>
+        <w:ind w:firstLine="437" w:start="709" w:end="0"/>
         <w:rPr/>
       </w:pPr>
       <w:r>
@@ -13368,7 +13410,15 @@
       </w:pPr>
       <w:r>
         <w:rPr/>
-        <w:t>Las resistencias (de 10 Ω a 150 kΩ) y elementos pasivos tienen costos individuales bajos (entre 0,008 y 0,21 COP), representando en conjunto menos del 5% del costo total. Su impacto económico es mínimo, pero son cruciales para el diseño del circuito.</w:t>
+        <w:t xml:space="preserve">Las resistencias (de 10 Ω a 150 kΩ) y elementos pasivos tienen costos individuales bajos (entre 0,008 y 0,21 </w:t>
+      </w:r>
+      <w:r>
+        <w:rPr/>
+        <w:t>USD</w:t>
+      </w:r>
+      <w:r>
+        <w:rPr/>
+        <w:t>), representando en conjunto menos del 5% del costo total. Su impacto económico es mínimo, pero son cruciales para el diseño del circuito.</w:t>
       </w:r>
     </w:p>
     <w:p>
@@ -13382,7 +13432,7 @@
           <w:tab w:val="clear" w:pos="708"/>
           <w:tab w:val="left" w:pos="0" w:leader="none"/>
         </w:tabs>
-        <w:ind w:firstLine="437" w:start="709"/>
+        <w:ind w:firstLine="437" w:start="709" w:end="0"/>
         <w:rPr/>
       </w:pPr>
       <w:r>
@@ -13405,7 +13455,19 @@
         <w:rPr>
           <w:rStyle w:val="Strong"/>
         </w:rPr>
-        <w:t>BSC009N04LS (0,39 COP)</w:t>
+        <w:t xml:space="preserve">BSC009N04LS (0,39 </w:t>
+      </w:r>
+      <w:r>
+        <w:rPr>
+          <w:rStyle w:val="Strong"/>
+        </w:rPr>
+        <w:t>USD</w:t>
+      </w:r>
+      <w:r>
+        <w:rPr>
+          <w:rStyle w:val="Strong"/>
+        </w:rPr>
+        <w:t>)</w:t>
       </w:r>
       <w:r>
         <w:rPr/>
@@ -13421,7 +13483,19 @@
         <w:rPr>
           <w:rStyle w:val="Strong"/>
         </w:rPr>
-        <w:t>74HC74A (0,2 COP)</w:t>
+        <w:t xml:space="preserve">74HC74A (0,2 </w:t>
+      </w:r>
+      <w:r>
+        <w:rPr>
+          <w:rStyle w:val="Strong"/>
+        </w:rPr>
+        <w:t>USD</w:t>
+      </w:r>
+      <w:r>
+        <w:rPr>
+          <w:rStyle w:val="Strong"/>
+        </w:rPr>
+        <w:t>)</w:t>
       </w:r>
       <w:r>
         <w:rPr/>
@@ -13431,7 +13505,19 @@
         <w:rPr>
           <w:rStyle w:val="Strong"/>
         </w:rPr>
-        <w:t>XD74LS00 (0,173 COP)</w:t>
+        <w:t xml:space="preserve">XD74LS00 (0,173 </w:t>
+      </w:r>
+      <w:r>
+        <w:rPr>
+          <w:rStyle w:val="Strong"/>
+        </w:rPr>
+        <w:t>USD</w:t>
+      </w:r>
+      <w:r>
+        <w:rPr>
+          <w:rStyle w:val="Strong"/>
+        </w:rPr>
+        <w:t>)</w:t>
       </w:r>
       <w:r>
         <w:rPr/>
@@ -13451,6 +13537,7 @@
     <w:p>
       <w:pPr>
         <w:pStyle w:val="N2APA"/>
+        <w:ind w:hanging="0" w:start="0" w:end="0"/>
         <w:rPr/>
       </w:pPr>
       <w:r>
@@ -13469,7 +13556,7 @@
           <w:tab w:val="clear" w:pos="708"/>
           <w:tab w:val="left" w:pos="0" w:leader="none"/>
         </w:tabs>
-        <w:ind w:firstLine="437" w:start="709"/>
+        <w:ind w:firstLine="437" w:start="709" w:end="0"/>
         <w:rPr/>
       </w:pPr>
       <w:r>
@@ -13494,7 +13581,7 @@
           <w:tab w:val="clear" w:pos="708"/>
           <w:tab w:val="left" w:pos="0" w:leader="none"/>
         </w:tabs>
-        <w:ind w:firstLine="437" w:start="709"/>
+        <w:ind w:firstLine="437" w:start="709" w:end="0"/>
         <w:rPr/>
       </w:pPr>
       <w:r>
@@ -13519,7 +13606,7 @@
           <w:tab w:val="clear" w:pos="708"/>
           <w:tab w:val="left" w:pos="0" w:leader="none"/>
         </w:tabs>
-        <w:ind w:firstLine="437" w:start="709"/>
+        <w:ind w:firstLine="437" w:start="709" w:end="0"/>
         <w:rPr/>
       </w:pPr>
       <w:r>
@@ -13544,7 +13631,7 @@
           <w:tab w:val="clear" w:pos="708"/>
           <w:tab w:val="left" w:pos="0" w:leader="none"/>
         </w:tabs>
-        <w:ind w:firstLine="437" w:start="709"/>
+        <w:ind w:firstLine="437" w:start="709" w:end="0"/>
         <w:rPr/>
       </w:pPr>
       <w:r>
@@ -13561,6 +13648,7 @@
     <w:p>
       <w:pPr>
         <w:pStyle w:val="N2APA"/>
+        <w:ind w:hanging="0" w:start="0" w:end="0"/>
         <w:rPr/>
       </w:pPr>
       <w:r>
@@ -13589,7 +13677,7 @@
           <w:tab w:val="clear" w:pos="708"/>
           <w:tab w:val="left" w:pos="0" w:leader="none"/>
         </w:tabs>
-        <w:ind w:firstLine="437" w:start="709"/>
+        <w:ind w:firstLine="437" w:start="709" w:end="0"/>
         <w:rPr/>
       </w:pPr>
       <w:r>
@@ -13608,7 +13696,7 @@
           <w:tab w:val="clear" w:pos="708"/>
           <w:tab w:val="left" w:pos="0" w:leader="none"/>
         </w:tabs>
-        <w:ind w:firstLine="437" w:start="709"/>
+        <w:ind w:firstLine="437" w:start="709" w:end="0"/>
         <w:rPr/>
       </w:pPr>
       <w:r>
@@ -13627,7 +13715,7 @@
           <w:tab w:val="clear" w:pos="708"/>
           <w:tab w:val="left" w:pos="0" w:leader="none"/>
         </w:tabs>
-        <w:ind w:firstLine="437" w:start="709"/>
+        <w:ind w:firstLine="437" w:start="709" w:end="0"/>
         <w:rPr/>
       </w:pPr>
       <w:r>
@@ -13646,7 +13734,7 @@
           <w:tab w:val="clear" w:pos="708"/>
           <w:tab w:val="left" w:pos="0" w:leader="none"/>
         </w:tabs>
-        <w:ind w:firstLine="437" w:start="709"/>
+        <w:ind w:firstLine="437" w:start="709" w:end="0"/>
         <w:rPr/>
       </w:pPr>
       <w:r>
@@ -14408,7 +14496,7 @@
     </w:r>
     <w:r>
       <w:rPr/>
-      <w:t>28</w:t>
+      <w:t>25</w:t>
     </w:r>
     <w:r>
       <w:rPr/>
@@ -14455,7 +14543,7 @@
     </w:r>
     <w:r>
       <w:rPr/>
-      <w:t>28</w:t>
+      <w:t>25</w:t>
     </w:r>
     <w:r>
       <w:rPr/>
@@ -15930,7 +16018,7 @@
     <w:pPr>
       <w:widowControl/>
       <w:suppressAutoHyphens w:val="true"/>
-      <w:overflowPunct w:val="false"/>
+      <w:overflowPunct w:val="true"/>
       <w:bidi w:val="0"/>
       <w:spacing w:lineRule="auto" w:line="480" w:before="0" w:after="0"/>
       <w:ind w:firstLine="720"/>
@@ -16391,7 +16479,7 @@
     <w:pPr>
       <w:widowControl/>
       <w:suppressAutoHyphens w:val="true"/>
-      <w:overflowPunct w:val="false"/>
+      <w:overflowPunct w:val="true"/>
       <w:bidi w:val="0"/>
       <w:spacing w:lineRule="auto" w:line="480" w:before="0" w:after="0"/>
       <w:jc w:val="both"/>
@@ -16661,7 +16749,7 @@
     <w:pPr>
       <w:widowControl/>
       <w:suppressAutoHyphens w:val="true"/>
-      <w:overflowPunct w:val="false"/>
+      <w:overflowPunct w:val="true"/>
       <w:bidi w:val="0"/>
       <w:spacing w:lineRule="auto" w:line="480" w:before="0" w:after="0"/>
       <w:ind w:firstLine="720" w:start="0" w:end="0"/>

</xml_diff>